<commit_message>
BE - generating cv had been added
</commit_message>
<xml_diff>
--- a/WebCVGenerator-server/src/main/resources/cvTemplates/basic.docx
+++ b/WebCVGenerator-server/src/main/resources/cvTemplates/basic.docx
@@ -7,23 +7,25 @@
         <w:tblStyle w:val="Tabelalisty1jasna"/>
         <w:tblpPr w:leftFromText="141" w:rightFromText="141" w:vertAnchor="text" w:horzAnchor="page" w:tblpX="3770" w:tblpY="374"/>
         <w:tblW w:w="0" w:type="auto"/>
+        <w:tblLayout w:type="fixed"/>
         <w:tblLook w:val="04A0" w:firstRow="1" w:lastRow="0" w:firstColumn="1" w:lastColumn="0" w:noHBand="0" w:noVBand="1"/>
       </w:tblPr>
       <w:tblGrid>
-        <w:gridCol w:w="1947"/>
-        <w:gridCol w:w="1947"/>
-        <w:gridCol w:w="1948"/>
-        <w:gridCol w:w="1948"/>
+        <w:gridCol w:w="1640"/>
+        <w:gridCol w:w="1596"/>
+        <w:gridCol w:w="1664"/>
+        <w:gridCol w:w="1616"/>
+        <w:gridCol w:w="1480"/>
       </w:tblGrid>
       <w:tr>
         <w:trPr>
           <w:cnfStyle w:val="100000000000" w:firstRow="1" w:lastRow="0" w:firstColumn="0" w:lastColumn="0" w:oddVBand="0" w:evenVBand="0" w:oddHBand="0" w:evenHBand="0" w:firstRowFirstColumn="0" w:firstRowLastColumn="0" w:lastRowFirstColumn="0" w:lastRowLastColumn="0"/>
-          <w:trHeight w:val="405"/>
+          <w:trHeight w:val="396"/>
         </w:trPr>
         <w:tc>
           <w:tcPr>
             <w:cnfStyle w:val="001000000000" w:firstRow="0" w:lastRow="0" w:firstColumn="1" w:lastColumn="0" w:oddVBand="0" w:evenVBand="0" w:oddHBand="0" w:evenHBand="0" w:firstRowFirstColumn="0" w:firstRowLastColumn="0" w:lastRowFirstColumn="0" w:lastRowLastColumn="0"/>
-            <w:tcW w:w="1947" w:type="dxa"/>
+            <w:tcW w:w="1640" w:type="dxa"/>
           </w:tcPr>
           <w:p>
             <w:r>
@@ -33,7 +35,7 @@
         </w:tc>
         <w:tc>
           <w:tcPr>
-            <w:tcW w:w="1947" w:type="dxa"/>
+            <w:tcW w:w="1596" w:type="dxa"/>
           </w:tcPr>
           <w:p>
             <w:pPr>
@@ -46,7 +48,7 @@
         </w:tc>
         <w:tc>
           <w:tcPr>
-            <w:tcW w:w="1948" w:type="dxa"/>
+            <w:tcW w:w="1664" w:type="dxa"/>
           </w:tcPr>
           <w:p>
             <w:pPr>
@@ -59,37 +61,62 @@
         </w:tc>
         <w:tc>
           <w:tcPr>
-            <w:tcW w:w="1948" w:type="dxa"/>
+            <w:tcW w:w="1616" w:type="dxa"/>
           </w:tcPr>
           <w:p>
             <w:pPr>
               <w:cnfStyle w:val="100000000000" w:firstRow="1" w:lastRow="0" w:firstColumn="0" w:lastColumn="0" w:oddVBand="0" w:evenVBand="0" w:oddHBand="0" w:evenHBand="0" w:firstRowFirstColumn="0" w:firstRowLastColumn="0" w:lastRowFirstColumn="0" w:lastRowLastColumn="0"/>
             </w:pPr>
             <w:r>
-              <w:t>City</w:t>
-            </w:r>
+              <w:t>Country</w:t>
+            </w:r>
+          </w:p>
+        </w:tc>
+        <w:tc>
+          <w:tcPr>
+            <w:tcW w:w="1480" w:type="dxa"/>
+          </w:tcPr>
+          <w:p>
+            <w:pPr>
+              <w:cnfStyle w:val="100000000000" w:firstRow="1" w:lastRow="0" w:firstColumn="0" w:lastColumn="0" w:oddVBand="0" w:evenVBand="0" w:oddHBand="0" w:evenHBand="0" w:firstRowFirstColumn="0" w:firstRowLastColumn="0" w:lastRowFirstColumn="0" w:lastRowLastColumn="0"/>
+            </w:pPr>
+            <w:proofErr w:type="spellStart"/>
+            <w:r>
+              <w:t>Type</w:t>
+            </w:r>
+            <w:proofErr w:type="spellEnd"/>
           </w:p>
         </w:tc>
       </w:tr>
       <w:tr>
         <w:trPr>
           <w:cnfStyle w:val="000000100000" w:firstRow="0" w:lastRow="0" w:firstColumn="0" w:lastColumn="0" w:oddVBand="0" w:evenVBand="0" w:oddHBand="1" w:evenHBand="0" w:firstRowFirstColumn="0" w:firstRowLastColumn="0" w:lastRowFirstColumn="0" w:lastRowLastColumn="0"/>
-          <w:trHeight w:val="379"/>
+          <w:trHeight w:val="370"/>
         </w:trPr>
         <w:tc>
           <w:tcPr>
             <w:cnfStyle w:val="001000000000" w:firstRow="0" w:lastRow="0" w:firstColumn="1" w:lastColumn="0" w:oddVBand="0" w:evenVBand="0" w:oddHBand="0" w:evenHBand="0" w:firstRowFirstColumn="0" w:firstRowLastColumn="0" w:lastRowFirstColumn="0" w:lastRowLastColumn="0"/>
-            <w:tcW w:w="1947" w:type="dxa"/>
-          </w:tcPr>
-          <w:p>
-            <w:r>
+            <w:tcW w:w="1640" w:type="dxa"/>
+          </w:tcPr>
+          <w:p>
+            <w:pPr>
+              <w:rPr>
+                <w:b w:val="0"/>
+                <w:bCs w:val="0"/>
+              </w:rPr>
+            </w:pPr>
+            <w:r>
+              <w:rPr>
+                <w:b w:val="0"/>
+                <w:bCs w:val="0"/>
+              </w:rPr>
               <w:t>$EDU_FROM</w:t>
             </w:r>
           </w:p>
         </w:tc>
         <w:tc>
           <w:tcPr>
-            <w:tcW w:w="1947" w:type="dxa"/>
+            <w:tcW w:w="1596" w:type="dxa"/>
           </w:tcPr>
           <w:p>
             <w:pPr>
@@ -102,7 +129,7 @@
         </w:tc>
         <w:tc>
           <w:tcPr>
-            <w:tcW w:w="1948" w:type="dxa"/>
+            <w:tcW w:w="1664" w:type="dxa"/>
           </w:tcPr>
           <w:p>
             <w:pPr>
@@ -115,7 +142,7 @@
         </w:tc>
         <w:tc>
           <w:tcPr>
-            <w:tcW w:w="1948" w:type="dxa"/>
+            <w:tcW w:w="1616" w:type="dxa"/>
           </w:tcPr>
           <w:p>
             <w:pPr>
@@ -123,6 +150,54 @@
             </w:pPr>
             <w:r>
               <w:t>$EDU_CITY</w:t>
+            </w:r>
+          </w:p>
+        </w:tc>
+        <w:tc>
+          <w:tcPr>
+            <w:tcW w:w="1480" w:type="dxa"/>
+          </w:tcPr>
+          <w:p>
+            <w:pPr>
+              <w:cnfStyle w:val="000000100000" w:firstRow="0" w:lastRow="0" w:firstColumn="0" w:lastColumn="0" w:oddVBand="0" w:evenVBand="0" w:oddHBand="1" w:evenHBand="0" w:firstRowFirstColumn="0" w:firstRowLastColumn="0" w:lastRowFirstColumn="0" w:lastRowLastColumn="0"/>
+            </w:pPr>
+            <w:r>
+              <w:t>$EDU_TYPE</w:t>
+            </w:r>
+          </w:p>
+        </w:tc>
+      </w:tr>
+    </w:tbl>
+    <w:tbl>
+      <w:tblPr>
+        <w:tblStyle w:val="Tabelalisty1jasna"/>
+        <w:tblpPr w:leftFromText="141" w:rightFromText="141" w:vertAnchor="text" w:horzAnchor="page" w:tblpX="3735" w:tblpY="-1164"/>
+        <w:tblW w:w="0" w:type="auto"/>
+        <w:tblLook w:val="04A0" w:firstRow="1" w:lastRow="0" w:firstColumn="1" w:lastColumn="0" w:noHBand="0" w:noVBand="1"/>
+      </w:tblPr>
+      <w:tblGrid>
+        <w:gridCol w:w="6527"/>
+      </w:tblGrid>
+      <w:tr>
+        <w:trPr>
+          <w:cnfStyle w:val="100000000000" w:firstRow="1" w:lastRow="0" w:firstColumn="0" w:lastColumn="0" w:oddVBand="0" w:evenVBand="0" w:oddHBand="0" w:evenHBand="0" w:firstRowFirstColumn="0" w:firstRowLastColumn="0" w:lastRowFirstColumn="0" w:lastRowLastColumn="0"/>
+          <w:trHeight w:val="531"/>
+        </w:trPr>
+        <w:tc>
+          <w:tcPr>
+            <w:cnfStyle w:val="001000000000" w:firstRow="0" w:lastRow="0" w:firstColumn="1" w:lastColumn="0" w:oddVBand="0" w:evenVBand="0" w:oddHBand="0" w:evenHBand="0" w:firstRowFirstColumn="0" w:firstRowLastColumn="0" w:lastRowFirstColumn="0" w:lastRowLastColumn="0"/>
+            <w:tcW w:w="6527" w:type="dxa"/>
+            <w:tcBorders>
+              <w:bottom w:val="none" w:sz="0" w:space="0" w:color="auto"/>
+            </w:tcBorders>
+          </w:tcPr>
+          <w:p>
+            <w:r>
+              <w:rPr>
+                <w:sz w:val="40"/>
+                <w:szCs w:val="40"/>
+              </w:rPr>
+              <w:t>NAME</w:t>
             </w:r>
           </w:p>
         </w:tc>
@@ -136,92 +211,75 @@
         <mc:AlternateContent>
           <mc:Choice Requires="wps">
             <w:drawing>
-              <wp:anchor distT="45720" distB="45720" distL="114300" distR="114300" simplePos="0" relativeHeight="251662336" behindDoc="0" locked="0" layoutInCell="1" allowOverlap="1" wp14:anchorId="6A78D3F4" wp14:editId="3B00D4C8">
+              <wp:anchor distT="0" distB="0" distL="114300" distR="114300" simplePos="0" relativeHeight="251659264" behindDoc="1" locked="0" layoutInCell="1" allowOverlap="1" wp14:anchorId="429FF83D" wp14:editId="0DF063E5">
                 <wp:simplePos x="0" y="0"/>
                 <wp:positionH relativeFrom="column">
-                  <wp:posOffset>1445895</wp:posOffset>
+                  <wp:posOffset>-899795</wp:posOffset>
                 </wp:positionH>
                 <wp:positionV relativeFrom="paragraph">
-                  <wp:posOffset>-648335</wp:posOffset>
+                  <wp:posOffset>-931326</wp:posOffset>
                 </wp:positionV>
-                <wp:extent cx="2284730" cy="1982470"/>
-                <wp:effectExtent l="0" t="0" r="635" b="0"/>
+                <wp:extent cx="2219325" cy="10799379"/>
+                <wp:effectExtent l="0" t="0" r="28575" b="21590"/>
                 <wp:wrapNone/>
-                <wp:docPr id="217" name="Pole tekstowe 2"/>
-                <wp:cNvGraphicFramePr>
-                  <a:graphicFrameLocks xmlns:a="http://schemas.openxmlformats.org/drawingml/2006/main"/>
-                </wp:cNvGraphicFramePr>
+                <wp:docPr id="2" name="Prostokąt 2"/>
+                <wp:cNvGraphicFramePr/>
                 <a:graphic xmlns:a="http://schemas.openxmlformats.org/drawingml/2006/main">
                   <a:graphicData uri="http://schemas.microsoft.com/office/word/2010/wordprocessingShape">
                     <wps:wsp>
-                      <wps:cNvSpPr txBox="1">
-                        <a:spLocks noChangeArrowheads="1"/>
-                      </wps:cNvSpPr>
-                      <wps:spPr bwMode="auto">
+                      <wps:cNvSpPr/>
+                      <wps:spPr>
                         <a:xfrm>
                           <a:off x="0" y="0"/>
-                          <a:ext cx="2284730" cy="1982470"/>
+                          <a:ext cx="2219325" cy="10799379"/>
                         </a:xfrm>
                         <a:prstGeom prst="rect">
                           <a:avLst/>
                         </a:prstGeom>
                         <a:solidFill>
-                          <a:srgbClr val="FFFFFF"/>
+                          <a:schemeClr val="tx2">
+                            <a:lumMod val="40000"/>
+                            <a:lumOff val="60000"/>
+                          </a:schemeClr>
                         </a:solidFill>
-                        <a:ln w="9525">
-                          <a:noFill/>
-                          <a:miter lim="800000"/>
-                          <a:headEnd/>
-                          <a:tailEnd/>
-                        </a:ln>
                       </wps:spPr>
-                      <wps:txbx>
-                        <w:txbxContent>
-                          <w:p>
-                            <w:r>
-                              <w:t>$</w:t>
-                            </w:r>
-                            <w:r>
-                              <w:t>NAME</w:t>
-                            </w:r>
-                          </w:p>
-                        </w:txbxContent>
-                      </wps:txbx>
-                      <wps:bodyPr rot="0" vert="horz" wrap="square" lIns="91440" tIns="45720" rIns="91440" bIns="45720" anchor="t" anchorCtr="0">
-                        <a:spAutoFit/>
+                      <wps:style>
+                        <a:lnRef idx="2">
+                          <a:schemeClr val="accent3">
+                            <a:shade val="50000"/>
+                          </a:schemeClr>
+                        </a:lnRef>
+                        <a:fillRef idx="1">
+                          <a:schemeClr val="accent3"/>
+                        </a:fillRef>
+                        <a:effectRef idx="0">
+                          <a:schemeClr val="accent3"/>
+                        </a:effectRef>
+                        <a:fontRef idx="minor">
+                          <a:schemeClr val="lt1"/>
+                        </a:fontRef>
+                      </wps:style>
+                      <wps:bodyPr rot="0" spcFirstLastPara="0" vertOverflow="overflow" horzOverflow="overflow" vert="horz" wrap="square" lIns="91440" tIns="45720" rIns="91440" bIns="45720" numCol="1" spcCol="0" rtlCol="0" fromWordArt="0" anchor="ctr" anchorCtr="0" forceAA="0" compatLnSpc="1">
+                        <a:prstTxWarp prst="textNoShape">
+                          <a:avLst/>
+                        </a:prstTxWarp>
+                        <a:noAutofit/>
                       </wps:bodyPr>
                     </wps:wsp>
                   </a:graphicData>
                 </a:graphic>
                 <wp14:sizeRelH relativeFrom="margin">
-                  <wp14:pctWidth>40000</wp14:pctWidth>
+                  <wp14:pctWidth>0</wp14:pctWidth>
                 </wp14:sizeRelH>
                 <wp14:sizeRelV relativeFrom="margin">
-                  <wp14:pctHeight>20000</wp14:pctHeight>
+                  <wp14:pctHeight>0</wp14:pctHeight>
                 </wp14:sizeRelV>
               </wp:anchor>
             </w:drawing>
           </mc:Choice>
           <mc:Fallback>
             <w:pict>
-              <v:shapetype w14:anchorId="6A78D3F4" id="_x0000_t202" coordsize="21600,21600" o:spt="202" path="m,l,21600r21600,l21600,xe">
-                <v:stroke joinstyle="miter"/>
-                <v:path gradientshapeok="t" o:connecttype="rect"/>
-              </v:shapetype>
-              <v:shape id="Pole tekstowe 2" o:spid="_x0000_s1026" type="#_x0000_t202" style="position:absolute;margin-left:113.85pt;margin-top:-51.05pt;width:179.9pt;height:156.1pt;z-index:251662336;visibility:visible;mso-wrap-style:square;mso-width-percent:400;mso-height-percent:200;mso-wrap-distance-left:9pt;mso-wrap-distance-top:3.6pt;mso-wrap-distance-right:9pt;mso-wrap-distance-bottom:3.6pt;mso-position-horizontal:absolute;mso-position-horizontal-relative:text;mso-position-vertical:absolute;mso-position-vertical-relative:text;mso-width-percent:400;mso-height-percent:200;mso-width-relative:margin;mso-height-relative:margin;v-text-anchor:top" o:gfxdata="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" stroked="f">
-                <v:textbox style="mso-fit-shape-to-text:t">
-                  <w:txbxContent>
-                    <w:p>
-                      <w:r>
-                        <w:t>$</w:t>
-                      </w:r>
-                      <w:r>
-                        <w:t>NAME</w:t>
-                      </w:r>
-                    </w:p>
-                  </w:txbxContent>
-                </v:textbox>
-              </v:shape>
+              <v:rect w14:anchorId="7ED54241" id="Prostokąt 2" o:spid="_x0000_s1026" style="position:absolute;margin-left:-70.85pt;margin-top:-73.35pt;width:174.75pt;height:850.35pt;z-index:-251657216;visibility:visible;mso-wrap-style:square;mso-width-percent:0;mso-height-percent:0;mso-wrap-distance-left:9pt;mso-wrap-distance-top:0;mso-wrap-distance-right:9pt;mso-wrap-distance-bottom:0;mso-position-horizontal:absolute;mso-position-horizontal-relative:text;mso-position-vertical:absolute;mso-position-vertical-relative:text;mso-width-percent:0;mso-height-percent:0;mso-width-relative:margin;mso-height-relative:margin;v-text-anchor:middle" o:gfxdata="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" fillcolor="#acb9ca [1311]" strokecolor="#525252 [1606]" strokeweight="1pt"/>
             </w:pict>
           </mc:Fallback>
         </mc:AlternateContent>
@@ -235,13 +293,13 @@
         <mc:AlternateContent>
           <mc:Choice Requires="wps">
             <w:drawing>
-              <wp:anchor distT="45720" distB="45720" distL="114300" distR="114300" simplePos="0" relativeHeight="251668480" behindDoc="0" locked="0" layoutInCell="1" allowOverlap="1" wp14:anchorId="122956CF" wp14:editId="1F0EFE6D">
+              <wp:anchor distT="45720" distB="45720" distL="114300" distR="114300" simplePos="0" relativeHeight="251663360" behindDoc="0" locked="0" layoutInCell="1" allowOverlap="1" wp14:anchorId="0390849A" wp14:editId="5140FE6D">
                 <wp:simplePos x="0" y="0"/>
                 <wp:positionH relativeFrom="column">
-                  <wp:posOffset>1430881</wp:posOffset>
+                  <wp:posOffset>1446707</wp:posOffset>
                 </wp:positionH>
                 <wp:positionV relativeFrom="paragraph">
-                  <wp:posOffset>-223520</wp:posOffset>
+                  <wp:posOffset>-160655</wp:posOffset>
                 </wp:positionV>
                 <wp:extent cx="3458817" cy="357809"/>
                 <wp:effectExtent l="0" t="0" r="0" b="4445"/>
@@ -310,7 +368,11 @@
           </mc:Choice>
           <mc:Fallback>
             <w:pict>
-              <v:shape w14:anchorId="122956CF" id="_x0000_s1027" type="#_x0000_t202" style="position:absolute;margin-left:112.65pt;margin-top:-17.6pt;width:272.35pt;height:28.15pt;z-index:251668480;visibility:visible;mso-wrap-style:square;mso-width-percent:0;mso-height-percent:0;mso-wrap-distance-left:9pt;mso-wrap-distance-top:3.6pt;mso-wrap-distance-right:9pt;mso-wrap-distance-bottom:3.6pt;mso-position-horizontal:absolute;mso-position-horizontal-relative:text;mso-position-vertical:absolute;mso-position-vertical-relative:text;mso-width-percent:0;mso-height-percent:0;mso-width-relative:margin;mso-height-relative:margin;v-text-anchor:top" o:gfxdata="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" filled="f" stroked="f">
+              <v:shapetype w14:anchorId="0390849A" id="_x0000_t202" coordsize="21600,21600" o:spt="202" path="m,l,21600r21600,l21600,xe">
+                <v:stroke joinstyle="miter"/>
+                <v:path gradientshapeok="t" o:connecttype="rect"/>
+              </v:shapetype>
+              <v:shape id="Pole tekstowe 2" o:spid="_x0000_s1026" type="#_x0000_t202" style="position:absolute;margin-left:113.9pt;margin-top:-12.65pt;width:272.35pt;height:28.15pt;z-index:251663360;visibility:visible;mso-wrap-style:square;mso-width-percent:0;mso-height-percent:0;mso-wrap-distance-left:9pt;mso-wrap-distance-top:3.6pt;mso-wrap-distance-right:9pt;mso-wrap-distance-bottom:3.6pt;mso-position-horizontal:absolute;mso-position-horizontal-relative:text;mso-position-vertical:absolute;mso-position-vertical-relative:text;mso-width-percent:0;mso-height-percent:0;mso-width-relative:margin;mso-height-relative:margin;v-text-anchor:top" o:gfxdata="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" filled="f" stroked="f">
                 <v:textbox>
                   <w:txbxContent>
                     <w:p>
@@ -337,92 +399,13 @@
           </mc:Fallback>
         </mc:AlternateContent>
       </w:r>
-      <w:r>
-        <w:rPr>
-          <w:noProof/>
-        </w:rPr>
-        <mc:AlternateContent>
-          <mc:Choice Requires="wps">
-            <w:drawing>
-              <wp:anchor distT="0" distB="0" distL="114300" distR="114300" simplePos="0" relativeHeight="251659264" behindDoc="0" locked="0" layoutInCell="1" allowOverlap="1" wp14:anchorId="3A5E2628" wp14:editId="463E1328">
-                <wp:simplePos x="0" y="0"/>
-                <wp:positionH relativeFrom="column">
-                  <wp:posOffset>-911225</wp:posOffset>
-                </wp:positionH>
-                <wp:positionV relativeFrom="paragraph">
-                  <wp:posOffset>-942428</wp:posOffset>
-                </wp:positionV>
-                <wp:extent cx="2219325" cy="10696575"/>
-                <wp:effectExtent l="0" t="0" r="28575" b="28575"/>
-                <wp:wrapNone/>
-                <wp:docPr id="2" name="Prostokąt 2"/>
-                <wp:cNvGraphicFramePr/>
-                <a:graphic xmlns:a="http://schemas.openxmlformats.org/drawingml/2006/main">
-                  <a:graphicData uri="http://schemas.microsoft.com/office/word/2010/wordprocessingShape">
-                    <wps:wsp>
-                      <wps:cNvSpPr/>
-                      <wps:spPr>
-                        <a:xfrm>
-                          <a:off x="0" y="0"/>
-                          <a:ext cx="2219325" cy="10696575"/>
-                        </a:xfrm>
-                        <a:prstGeom prst="rect">
-                          <a:avLst/>
-                        </a:prstGeom>
-                        <a:solidFill>
-                          <a:schemeClr val="tx2">
-                            <a:lumMod val="40000"/>
-                            <a:lumOff val="60000"/>
-                          </a:schemeClr>
-                        </a:solidFill>
-                      </wps:spPr>
-                      <wps:style>
-                        <a:lnRef idx="2">
-                          <a:schemeClr val="accent3">
-                            <a:shade val="50000"/>
-                          </a:schemeClr>
-                        </a:lnRef>
-                        <a:fillRef idx="1">
-                          <a:schemeClr val="accent3"/>
-                        </a:fillRef>
-                        <a:effectRef idx="0">
-                          <a:schemeClr val="accent3"/>
-                        </a:effectRef>
-                        <a:fontRef idx="minor">
-                          <a:schemeClr val="lt1"/>
-                        </a:fontRef>
-                      </wps:style>
-                      <wps:bodyPr rot="0" spcFirstLastPara="0" vertOverflow="overflow" horzOverflow="overflow" vert="horz" wrap="square" lIns="91440" tIns="45720" rIns="91440" bIns="45720" numCol="1" spcCol="0" rtlCol="0" fromWordArt="0" anchor="ctr" anchorCtr="0" forceAA="0" compatLnSpc="1">
-                        <a:prstTxWarp prst="textNoShape">
-                          <a:avLst/>
-                        </a:prstTxWarp>
-                        <a:noAutofit/>
-                      </wps:bodyPr>
-                    </wps:wsp>
-                  </a:graphicData>
-                </a:graphic>
-                <wp14:sizeRelH relativeFrom="margin">
-                  <wp14:pctWidth>0</wp14:pctWidth>
-                </wp14:sizeRelH>
-                <wp14:sizeRelV relativeFrom="margin">
-                  <wp14:pctHeight>0</wp14:pctHeight>
-                </wp14:sizeRelV>
-              </wp:anchor>
-            </w:drawing>
-          </mc:Choice>
-          <mc:Fallback>
-            <w:pict>
-              <v:rect w14:anchorId="0E99154B" id="Prostokąt 2" o:spid="_x0000_s1026" style="position:absolute;margin-left:-71.75pt;margin-top:-74.2pt;width:174.75pt;height:842.25pt;z-index:251659264;visibility:visible;mso-wrap-style:square;mso-width-percent:0;mso-height-percent:0;mso-wrap-distance-left:9pt;mso-wrap-distance-top:0;mso-wrap-distance-right:9pt;mso-wrap-distance-bottom:0;mso-position-horizontal:absolute;mso-position-horizontal-relative:text;mso-position-vertical:absolute;mso-position-vertical-relative:text;mso-width-percent:0;mso-height-percent:0;mso-width-relative:margin;mso-height-relative:margin;v-text-anchor:middle" o:gfxdata="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" fillcolor="#acb9ca [1311]" strokecolor="#525252 [1606]" strokeweight="1pt"/>
-            </w:pict>
-          </mc:Fallback>
-        </mc:AlternateContent>
-      </w:r>
     </w:p>
     <w:tbl>
       <w:tblPr>
         <w:tblStyle w:val="Tabelalisty1jasna"/>
         <w:tblpPr w:leftFromText="141" w:rightFromText="141" w:vertAnchor="text" w:horzAnchor="page" w:tblpX="3795" w:tblpY="2918"/>
         <w:tblW w:w="0" w:type="auto"/>
+        <w:tblLayout w:type="fixed"/>
         <w:tblLook w:val="04A0" w:firstRow="1" w:lastRow="0" w:firstColumn="1" w:lastColumn="0" w:noHBand="0" w:noVBand="1"/>
       </w:tblPr>
       <w:tblGrid>
@@ -500,8 +483,18 @@
             <w:tcW w:w="1947" w:type="dxa"/>
           </w:tcPr>
           <w:p>
-            <w:r>
-              <w:t>$EDU_FROM</w:t>
+            <w:pPr>
+              <w:rPr>
+                <w:b w:val="0"/>
+                <w:bCs w:val="0"/>
+              </w:rPr>
+            </w:pPr>
+            <w:r>
+              <w:rPr>
+                <w:b w:val="0"/>
+                <w:bCs w:val="0"/>
+              </w:rPr>
+              <w:t>$EXP_FROM</w:t>
             </w:r>
           </w:p>
         </w:tc>
@@ -514,7 +507,7 @@
               <w:cnfStyle w:val="000000100000" w:firstRow="0" w:lastRow="0" w:firstColumn="0" w:lastColumn="0" w:oddVBand="0" w:evenVBand="0" w:oddHBand="1" w:evenHBand="0" w:firstRowFirstColumn="0" w:firstRowLastColumn="0" w:lastRowFirstColumn="0" w:lastRowLastColumn="0"/>
             </w:pPr>
             <w:r>
-              <w:t>$EDU_TO</w:t>
+              <w:t>$EXP_TO</w:t>
             </w:r>
           </w:p>
         </w:tc>
@@ -527,7 +520,7 @@
               <w:cnfStyle w:val="000000100000" w:firstRow="0" w:lastRow="0" w:firstColumn="0" w:lastColumn="0" w:oddVBand="0" w:evenVBand="0" w:oddHBand="1" w:evenHBand="0" w:firstRowFirstColumn="0" w:firstRowLastColumn="0" w:lastRowFirstColumn="0" w:lastRowLastColumn="0"/>
             </w:pPr>
             <w:r>
-              <w:t>$EDU_SCHOOL</w:t>
+              <w:t>$EXP_FIRM</w:t>
             </w:r>
           </w:p>
         </w:tc>
@@ -540,7 +533,7 @@
               <w:cnfStyle w:val="000000100000" w:firstRow="0" w:lastRow="0" w:firstColumn="0" w:lastColumn="0" w:oddVBand="0" w:evenVBand="0" w:oddHBand="1" w:evenHBand="0" w:firstRowFirstColumn="0" w:firstRowLastColumn="0" w:lastRowFirstColumn="0" w:lastRowLastColumn="0"/>
             </w:pPr>
             <w:r>
-              <w:t>$EDU_CITY</w:t>
+              <w:t>$EXP_DESC</w:t>
             </w:r>
           </w:p>
         </w:tc>
@@ -568,9 +561,11 @@
             <w:tcW w:w="2624" w:type="dxa"/>
           </w:tcPr>
           <w:p>
-            <w:r>
-              <w:t>From</w:t>
-            </w:r>
+            <w:proofErr w:type="spellStart"/>
+            <w:r>
+              <w:t>Name</w:t>
+            </w:r>
+            <w:proofErr w:type="spellEnd"/>
           </w:p>
         </w:tc>
         <w:tc>
@@ -582,7 +577,7 @@
               <w:cnfStyle w:val="100000000000" w:firstRow="1" w:lastRow="0" w:firstColumn="0" w:lastColumn="0" w:oddVBand="0" w:evenVBand="0" w:oddHBand="0" w:evenHBand="0" w:firstRowFirstColumn="0" w:firstRowLastColumn="0" w:lastRowFirstColumn="0" w:lastRowLastColumn="0"/>
             </w:pPr>
             <w:r>
-              <w:t>To</w:t>
+              <w:t>Level</w:t>
             </w:r>
           </w:p>
         </w:tc>
@@ -598,8 +593,18 @@
             <w:tcW w:w="2624" w:type="dxa"/>
           </w:tcPr>
           <w:p>
-            <w:r>
-              <w:t>$EDU_FROM</w:t>
+            <w:pPr>
+              <w:rPr>
+                <w:b w:val="0"/>
+                <w:bCs w:val="0"/>
+              </w:rPr>
+            </w:pPr>
+            <w:r>
+              <w:rPr>
+                <w:b w:val="0"/>
+                <w:bCs w:val="0"/>
+              </w:rPr>
+              <w:t>$SKILL</w:t>
             </w:r>
           </w:p>
         </w:tc>
@@ -612,7 +617,7 @@
               <w:cnfStyle w:val="000000100000" w:firstRow="0" w:lastRow="0" w:firstColumn="0" w:lastColumn="0" w:oddVBand="0" w:evenVBand="0" w:oddHBand="1" w:evenHBand="0" w:firstRowFirstColumn="0" w:firstRowLastColumn="0" w:lastRowFirstColumn="0" w:lastRowLastColumn="0"/>
             </w:pPr>
             <w:r>
-              <w:t>$EDU_TO</w:t>
+              <w:t>$SKILL_LEVEL</w:t>
             </w:r>
           </w:p>
         </w:tc>
@@ -628,7 +633,7 @@
         <mc:AlternateContent>
           <mc:Choice Requires="wps">
             <w:drawing>
-              <wp:anchor distT="45720" distB="45720" distL="114300" distR="114300" simplePos="0" relativeHeight="251672576" behindDoc="0" locked="0" layoutInCell="1" allowOverlap="1" wp14:anchorId="41FA864D" wp14:editId="44F743B7">
+              <wp:anchor distT="45720" distB="45720" distL="114300" distR="114300" simplePos="0" relativeHeight="251665408" behindDoc="0" locked="0" layoutInCell="1" allowOverlap="1" wp14:anchorId="01570349" wp14:editId="7400A60F">
                 <wp:simplePos x="0" y="0"/>
                 <wp:positionH relativeFrom="column">
                   <wp:posOffset>1447017</wp:posOffset>
@@ -703,7 +708,7 @@
           </mc:Choice>
           <mc:Fallback>
             <w:pict>
-              <v:shape w14:anchorId="41FA864D" id="_x0000_s1028" type="#_x0000_t202" style="position:absolute;margin-left:113.95pt;margin-top:411.4pt;width:272.35pt;height:28.15pt;z-index:251672576;visibility:visible;mso-wrap-style:square;mso-width-percent:0;mso-height-percent:0;mso-wrap-distance-left:9pt;mso-wrap-distance-top:3.6pt;mso-wrap-distance-right:9pt;mso-wrap-distance-bottom:3.6pt;mso-position-horizontal:absolute;mso-position-horizontal-relative:text;mso-position-vertical:absolute;mso-position-vertical-relative:text;mso-width-percent:0;mso-height-percent:0;mso-width-relative:margin;mso-height-relative:margin;v-text-anchor:top" o:gfxdata="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" filled="f" stroked="f">
+              <v:shape w14:anchorId="01570349" id="_x0000_s1027" type="#_x0000_t202" style="position:absolute;margin-left:113.95pt;margin-top:411.4pt;width:272.35pt;height:28.15pt;z-index:251665408;visibility:visible;mso-wrap-style:square;mso-width-percent:0;mso-height-percent:0;mso-wrap-distance-left:9pt;mso-wrap-distance-top:3.6pt;mso-wrap-distance-right:9pt;mso-wrap-distance-bottom:3.6pt;mso-position-horizontal:absolute;mso-position-horizontal-relative:text;mso-position-vertical:absolute;mso-position-vertical-relative:text;mso-width-percent:0;mso-height-percent:0;mso-width-relative:margin;mso-height-relative:margin;v-text-anchor:top" o:gfxdata="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" filled="f" stroked="f">
                 <v:textbox>
                   <w:txbxContent>
                     <w:p>
@@ -739,7 +744,7 @@
         <mc:AlternateContent>
           <mc:Choice Requires="wps">
             <w:drawing>
-              <wp:anchor distT="45720" distB="45720" distL="114300" distR="114300" simplePos="0" relativeHeight="251670528" behindDoc="0" locked="0" layoutInCell="1" allowOverlap="1" wp14:anchorId="3AD13DB0" wp14:editId="293F1055">
+              <wp:anchor distT="45720" distB="45720" distL="114300" distR="114300" simplePos="0" relativeHeight="251664384" behindDoc="0" locked="0" layoutInCell="1" allowOverlap="1" wp14:anchorId="7C165F39" wp14:editId="014FF5BF">
                 <wp:simplePos x="0" y="0"/>
                 <wp:positionH relativeFrom="column">
                   <wp:posOffset>1454371</wp:posOffset>
@@ -814,7 +819,7 @@
           </mc:Choice>
           <mc:Fallback>
             <w:pict>
-              <v:shape w14:anchorId="3AD13DB0" id="_x0000_s1029" type="#_x0000_t202" style="position:absolute;margin-left:114.5pt;margin-top:113.3pt;width:272.35pt;height:28.15pt;z-index:251670528;visibility:visible;mso-wrap-style:square;mso-width-percent:0;mso-height-percent:0;mso-wrap-distance-left:9pt;mso-wrap-distance-top:3.6pt;mso-wrap-distance-right:9pt;mso-wrap-distance-bottom:3.6pt;mso-position-horizontal:absolute;mso-position-horizontal-relative:text;mso-position-vertical:absolute;mso-position-vertical-relative:text;mso-width-percent:0;mso-height-percent:0;mso-width-relative:margin;mso-height-relative:margin;v-text-anchor:top" o:gfxdata="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" filled="f" stroked="f">
+              <v:shape w14:anchorId="7C165F39" id="_x0000_s1028" type="#_x0000_t202" style="position:absolute;margin-left:114.5pt;margin-top:113.3pt;width:272.35pt;height:28.15pt;z-index:251664384;visibility:visible;mso-wrap-style:square;mso-width-percent:0;mso-height-percent:0;mso-wrap-distance-left:9pt;mso-wrap-distance-top:3.6pt;mso-wrap-distance-right:9pt;mso-wrap-distance-bottom:3.6pt;mso-position-horizontal:absolute;mso-position-horizontal-relative:text;mso-position-vertical:absolute;mso-position-vertical-relative:text;mso-width-percent:0;mso-height-percent:0;mso-width-relative:margin;mso-height-relative:margin;v-text-anchor:top" o:gfxdata="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" filled="f" stroked="f">
                 <v:textbox>
                   <w:txbxContent>
                     <w:p>
@@ -845,179 +850,8 @@
         <w:rPr>
           <w:noProof/>
         </w:rPr>
-        <mc:AlternateContent>
-          <mc:Choice Requires="wps">
-            <w:drawing>
-              <wp:anchor distT="45720" distB="45720" distL="114300" distR="114300" simplePos="0" relativeHeight="251666432" behindDoc="0" locked="0" layoutInCell="1" allowOverlap="1" wp14:anchorId="758A85E5" wp14:editId="4131B77F">
-                <wp:simplePos x="0" y="0"/>
-                <wp:positionH relativeFrom="column">
-                  <wp:posOffset>-705308</wp:posOffset>
-                </wp:positionH>
-                <wp:positionV relativeFrom="paragraph">
-                  <wp:posOffset>1426742</wp:posOffset>
-                </wp:positionV>
-                <wp:extent cx="1838325" cy="3133725"/>
-                <wp:effectExtent l="0" t="0" r="0" b="0"/>
-                <wp:wrapSquare wrapText="bothSides"/>
-                <wp:docPr id="4" name="Pole tekstowe 2"/>
-                <wp:cNvGraphicFramePr>
-                  <a:graphicFrameLocks xmlns:a="http://schemas.openxmlformats.org/drawingml/2006/main"/>
-                </wp:cNvGraphicFramePr>
-                <a:graphic xmlns:a="http://schemas.openxmlformats.org/drawingml/2006/main">
-                  <a:graphicData uri="http://schemas.microsoft.com/office/word/2010/wordprocessingShape">
-                    <wps:wsp>
-                      <wps:cNvSpPr txBox="1">
-                        <a:spLocks noChangeArrowheads="1"/>
-                      </wps:cNvSpPr>
-                      <wps:spPr bwMode="auto">
-                        <a:xfrm>
-                          <a:off x="0" y="0"/>
-                          <a:ext cx="1838325" cy="3133725"/>
-                        </a:xfrm>
-                        <a:prstGeom prst="rect">
-                          <a:avLst/>
-                        </a:prstGeom>
-                        <a:noFill/>
-                        <a:ln w="9525">
-                          <a:noFill/>
-                          <a:miter lim="800000"/>
-                          <a:headEnd/>
-                          <a:tailEnd/>
-                        </a:ln>
-                      </wps:spPr>
-                      <wps:txbx>
-                        <w:txbxContent>
-                          <w:p>
-                            <w:r>
-                              <w:t>$HOBBY</w:t>
-                            </w:r>
-                          </w:p>
-                        </w:txbxContent>
-                      </wps:txbx>
-                      <wps:bodyPr rot="0" vert="horz" wrap="square" lIns="91440" tIns="45720" rIns="91440" bIns="45720" anchor="t" anchorCtr="0">
-                        <a:noAutofit/>
-                      </wps:bodyPr>
-                    </wps:wsp>
-                  </a:graphicData>
-                </a:graphic>
-                <wp14:sizeRelH relativeFrom="margin">
-                  <wp14:pctWidth>0</wp14:pctWidth>
-                </wp14:sizeRelH>
-                <wp14:sizeRelV relativeFrom="margin">
-                  <wp14:pctHeight>0</wp14:pctHeight>
-                </wp14:sizeRelV>
-              </wp:anchor>
-            </w:drawing>
-          </mc:Choice>
-          <mc:Fallback>
-            <w:pict>
-              <v:shape w14:anchorId="758A85E5" id="_x0000_s1030" type="#_x0000_t202" style="position:absolute;margin-left:-55.55pt;margin-top:112.35pt;width:144.75pt;height:246.75pt;z-index:251666432;visibility:visible;mso-wrap-style:square;mso-width-percent:0;mso-height-percent:0;mso-wrap-distance-left:9pt;mso-wrap-distance-top:3.6pt;mso-wrap-distance-right:9pt;mso-wrap-distance-bottom:3.6pt;mso-position-horizontal:absolute;mso-position-horizontal-relative:text;mso-position-vertical:absolute;mso-position-vertical-relative:text;mso-width-percent:0;mso-height-percent:0;mso-width-relative:margin;mso-height-relative:margin;v-text-anchor:top" o:gfxdata="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" filled="f" stroked="f">
-                <v:textbox>
-                  <w:txbxContent>
-                    <w:p>
-                      <w:r>
-                        <w:t>$HOBBY</w:t>
-                      </w:r>
-                    </w:p>
-                  </w:txbxContent>
-                </v:textbox>
-                <w10:wrap type="square"/>
-              </v:shape>
-            </w:pict>
-          </mc:Fallback>
-        </mc:AlternateContent>
-      </w:r>
-      <w:r>
-        <w:rPr>
-          <w:noProof/>
-        </w:rPr>
-        <mc:AlternateContent>
-          <mc:Choice Requires="wps">
-            <w:drawing>
-              <wp:anchor distT="45720" distB="45720" distL="114300" distR="114300" simplePos="0" relativeHeight="251664384" behindDoc="0" locked="0" layoutInCell="1" allowOverlap="1" wp14:anchorId="4A0EFFBE" wp14:editId="5C8CA22C">
-                <wp:simplePos x="0" y="0"/>
-                <wp:positionH relativeFrom="column">
-                  <wp:posOffset>-709295</wp:posOffset>
-                </wp:positionH>
-                <wp:positionV relativeFrom="paragraph">
-                  <wp:posOffset>1005205</wp:posOffset>
-                </wp:positionV>
-                <wp:extent cx="1895475" cy="428625"/>
-                <wp:effectExtent l="0" t="0" r="0" b="0"/>
-                <wp:wrapNone/>
-                <wp:docPr id="3" name="Pole tekstowe 2"/>
-                <wp:cNvGraphicFramePr>
-                  <a:graphicFrameLocks xmlns:a="http://schemas.openxmlformats.org/drawingml/2006/main"/>
-                </wp:cNvGraphicFramePr>
-                <a:graphic xmlns:a="http://schemas.openxmlformats.org/drawingml/2006/main">
-                  <a:graphicData uri="http://schemas.microsoft.com/office/word/2010/wordprocessingShape">
-                    <wps:wsp>
-                      <wps:cNvSpPr txBox="1">
-                        <a:spLocks noChangeArrowheads="1"/>
-                      </wps:cNvSpPr>
-                      <wps:spPr bwMode="auto">
-                        <a:xfrm>
-                          <a:off x="0" y="0"/>
-                          <a:ext cx="1895475" cy="428625"/>
-                        </a:xfrm>
-                        <a:prstGeom prst="rect">
-                          <a:avLst/>
-                        </a:prstGeom>
-                        <a:noFill/>
-                        <a:ln w="9525">
-                          <a:noFill/>
-                          <a:miter lim="800000"/>
-                          <a:headEnd/>
-                          <a:tailEnd/>
-                        </a:ln>
-                      </wps:spPr>
-                      <wps:txbx>
-                        <w:txbxContent>
-                          <w:p>
-                            <w:r>
-                              <w:t>$PHONE</w:t>
-                            </w:r>
-                          </w:p>
-                        </w:txbxContent>
-                      </wps:txbx>
-                      <wps:bodyPr rot="0" vert="horz" wrap="square" lIns="91440" tIns="45720" rIns="91440" bIns="45720" anchor="t" anchorCtr="0">
-                        <a:noAutofit/>
-                      </wps:bodyPr>
-                    </wps:wsp>
-                  </a:graphicData>
-                </a:graphic>
-                <wp14:sizeRelH relativeFrom="margin">
-                  <wp14:pctWidth>0</wp14:pctWidth>
-                </wp14:sizeRelH>
-                <wp14:sizeRelV relativeFrom="margin">
-                  <wp14:pctHeight>0</wp14:pctHeight>
-                </wp14:sizeRelV>
-              </wp:anchor>
-            </w:drawing>
-          </mc:Choice>
-          <mc:Fallback>
-            <w:pict>
-              <v:shape w14:anchorId="4A0EFFBE" id="_x0000_s1031" type="#_x0000_t202" style="position:absolute;margin-left:-55.85pt;margin-top:79.15pt;width:149.25pt;height:33.75pt;z-index:251664384;visibility:visible;mso-wrap-style:square;mso-width-percent:0;mso-height-percent:0;mso-wrap-distance-left:9pt;mso-wrap-distance-top:3.6pt;mso-wrap-distance-right:9pt;mso-wrap-distance-bottom:3.6pt;mso-position-horizontal:absolute;mso-position-horizontal-relative:text;mso-position-vertical:absolute;mso-position-vertical-relative:text;mso-width-percent:0;mso-height-percent:0;mso-width-relative:margin;mso-height-relative:margin;v-text-anchor:top" o:gfxdata="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" filled="f" stroked="f">
-                <v:textbox>
-                  <w:txbxContent>
-                    <w:p>
-                      <w:r>
-                        <w:t>$PHONE</w:t>
-                      </w:r>
-                    </w:p>
-                  </w:txbxContent>
-                </v:textbox>
-              </v:shape>
-            </w:pict>
-          </mc:Fallback>
-        </mc:AlternateContent>
-      </w:r>
-      <w:r>
-        <w:rPr>
-          <w:noProof/>
-        </w:rPr>
         <w:drawing>
-          <wp:anchor distT="0" distB="0" distL="114300" distR="114300" simplePos="0" relativeHeight="251660288" behindDoc="0" locked="0" layoutInCell="1" allowOverlap="1" wp14:anchorId="6D0BB485" wp14:editId="65A212B5">
+          <wp:anchor distT="0" distB="0" distL="114300" distR="114300" simplePos="0" relativeHeight="251660288" behindDoc="0" locked="0" layoutInCell="1" allowOverlap="1" wp14:anchorId="7393580E" wp14:editId="07030D7F">
             <wp:simplePos x="0" y="0"/>
             <wp:positionH relativeFrom="column">
               <wp:posOffset>-537845</wp:posOffset>
@@ -1026,7 +860,7 @@
               <wp:posOffset>-718820</wp:posOffset>
             </wp:positionV>
             <wp:extent cx="1483995" cy="1483995"/>
-            <wp:effectExtent l="0" t="0" r="1905" b="1905"/>
+            <wp:effectExtent l="133350" t="114300" r="116205" b="154305"/>
             <wp:wrapNone/>
             <wp:docPr id="1" name="Obraz 1" descr="Obraz zawierający mężczyzna, kapelusz, stojące, noszenie&#10;&#10;Opis wygenerowany automatycznie"/>
             <wp:cNvGraphicFramePr>
@@ -1040,7 +874,7 @@
                     <pic:cNvPicPr/>
                   </pic:nvPicPr>
                   <pic:blipFill>
-                    <a:blip r:embed="rId4" cstate="print">
+                    <a:blip r:embed="rId5" cstate="print">
                       <a:extLst>
                         <a:ext uri="{28A0092B-C50C-407E-A947-70E740481C1C}">
                           <a14:useLocalDpi xmlns:a14="http://schemas.microsoft.com/office/drawing/2010/main" val="0"/>
@@ -1059,6 +893,36 @@
                     <a:prstGeom prst="rect">
                       <a:avLst/>
                     </a:prstGeom>
+                    <a:solidFill>
+                      <a:srgbClr val="FFFFFF">
+                        <a:shade val="85000"/>
+                      </a:srgbClr>
+                    </a:solidFill>
+                    <a:ln w="88900" cap="sq">
+                      <a:solidFill>
+                        <a:srgbClr val="FFFFFF"/>
+                      </a:solidFill>
+                      <a:miter lim="800000"/>
+                    </a:ln>
+                    <a:effectLst>
+                      <a:outerShdw blurRad="55000" dist="18000" dir="5400000" algn="tl" rotWithShape="0">
+                        <a:srgbClr val="000000">
+                          <a:alpha val="40000"/>
+                        </a:srgbClr>
+                      </a:outerShdw>
+                    </a:effectLst>
+                    <a:scene3d>
+                      <a:camera prst="orthographicFront"/>
+                      <a:lightRig rig="twoPt" dir="t">
+                        <a:rot lat="0" lon="0" rev="7200000"/>
+                      </a:lightRig>
+                    </a:scene3d>
+                    <a:sp3d>
+                      <a:bevelT w="25400" h="19050"/>
+                      <a:contourClr>
+                        <a:srgbClr val="FFFFFF"/>
+                      </a:contourClr>
+                    </a:sp3d>
                   </pic:spPr>
                 </pic:pic>
               </a:graphicData>
@@ -1067,6 +931,357 @@
         </w:drawing>
       </w:r>
     </w:p>
+    <w:tbl>
+      <w:tblPr>
+        <w:tblStyle w:val="Tabelalisty1jasna"/>
+        <w:tblpPr w:leftFromText="141" w:rightFromText="141" w:vertAnchor="text" w:horzAnchor="page" w:tblpX="326" w:tblpY="2534"/>
+        <w:tblW w:w="0" w:type="auto"/>
+        <w:tblLook w:val="04A0" w:firstRow="1" w:lastRow="0" w:firstColumn="1" w:lastColumn="0" w:noHBand="0" w:noVBand="1"/>
+      </w:tblPr>
+      <w:tblGrid>
+        <w:gridCol w:w="2552"/>
+      </w:tblGrid>
+      <w:tr>
+        <w:trPr>
+          <w:cnfStyle w:val="100000000000" w:firstRow="1" w:lastRow="0" w:firstColumn="0" w:lastColumn="0" w:oddVBand="0" w:evenVBand="0" w:oddHBand="0" w:evenHBand="0" w:firstRowFirstColumn="0" w:firstRowLastColumn="0" w:lastRowFirstColumn="0" w:lastRowLastColumn="0"/>
+          <w:trHeight w:val="615"/>
+        </w:trPr>
+        <w:tc>
+          <w:tcPr>
+            <w:cnfStyle w:val="001000000000" w:firstRow="0" w:lastRow="0" w:firstColumn="1" w:lastColumn="0" w:oddVBand="0" w:evenVBand="0" w:oddHBand="0" w:evenHBand="0" w:firstRowFirstColumn="0" w:firstRowLastColumn="0" w:lastRowFirstColumn="0" w:lastRowLastColumn="0"/>
+            <w:tcW w:w="2552" w:type="dxa"/>
+            <w:tcBorders>
+              <w:bottom w:val="none" w:sz="0" w:space="0" w:color="auto"/>
+            </w:tcBorders>
+          </w:tcPr>
+          <w:p>
+            <w:pPr>
+              <w:rPr>
+                <w:b w:val="0"/>
+                <w:bCs w:val="0"/>
+              </w:rPr>
+            </w:pPr>
+            <w:r>
+              <w:rPr>
+                <w:b w:val="0"/>
+                <w:bCs w:val="0"/>
+                <w:sz w:val="24"/>
+                <w:szCs w:val="24"/>
+              </w:rPr>
+              <w:t>City</w:t>
+            </w:r>
+            <w:r>
+              <w:rPr>
+                <w:b w:val="0"/>
+                <w:bCs w:val="0"/>
+                <w:sz w:val="24"/>
+                <w:szCs w:val="24"/>
+              </w:rPr>
+              <w:t>:</w:t>
+            </w:r>
+          </w:p>
+        </w:tc>
+      </w:tr>
+      <w:tr>
+        <w:trPr>
+          <w:cnfStyle w:val="000000100000" w:firstRow="0" w:lastRow="0" w:firstColumn="0" w:lastColumn="0" w:oddVBand="0" w:evenVBand="0" w:oddHBand="1" w:evenHBand="0" w:firstRowFirstColumn="0" w:firstRowLastColumn="0" w:lastRowFirstColumn="0" w:lastRowLastColumn="0"/>
+          <w:trHeight w:val="615"/>
+        </w:trPr>
+        <w:tc>
+          <w:tcPr>
+            <w:cnfStyle w:val="001000000000" w:firstRow="0" w:lastRow="0" w:firstColumn="1" w:lastColumn="0" w:oddVBand="0" w:evenVBand="0" w:oddHBand="0" w:evenHBand="0" w:firstRowFirstColumn="0" w:firstRowLastColumn="0" w:lastRowFirstColumn="0" w:lastRowLastColumn="0"/>
+            <w:tcW w:w="2552" w:type="dxa"/>
+            <w:shd w:val="clear" w:color="auto" w:fill="auto"/>
+          </w:tcPr>
+          <w:p>
+            <w:pPr>
+              <w:rPr>
+                <w:b w:val="0"/>
+                <w:bCs w:val="0"/>
+                <w:sz w:val="40"/>
+                <w:szCs w:val="40"/>
+              </w:rPr>
+            </w:pPr>
+            <w:r>
+              <w:rPr>
+                <w:b w:val="0"/>
+                <w:bCs w:val="0"/>
+                <w:sz w:val="24"/>
+                <w:szCs w:val="24"/>
+              </w:rPr>
+              <w:t>CITY</w:t>
+            </w:r>
+          </w:p>
+        </w:tc>
+      </w:tr>
+    </w:tbl>
+    <w:tbl>
+      <w:tblPr>
+        <w:tblStyle w:val="Tabelalisty1jasna"/>
+        <w:tblpPr w:leftFromText="141" w:rightFromText="141" w:vertAnchor="text" w:horzAnchor="page" w:tblpX="327" w:tblpY="1141"/>
+        <w:tblW w:w="0" w:type="auto"/>
+        <w:tblLook w:val="04A0" w:firstRow="1" w:lastRow="0" w:firstColumn="1" w:lastColumn="0" w:noHBand="0" w:noVBand="1"/>
+      </w:tblPr>
+      <w:tblGrid>
+        <w:gridCol w:w="2635"/>
+      </w:tblGrid>
+      <w:tr>
+        <w:trPr>
+          <w:cnfStyle w:val="100000000000" w:firstRow="1" w:lastRow="0" w:firstColumn="0" w:lastColumn="0" w:oddVBand="0" w:evenVBand="0" w:oddHBand="0" w:evenHBand="0" w:firstRowFirstColumn="0" w:firstRowLastColumn="0" w:lastRowFirstColumn="0" w:lastRowLastColumn="0"/>
+          <w:trHeight w:val="546"/>
+        </w:trPr>
+        <w:tc>
+          <w:tcPr>
+            <w:cnfStyle w:val="001000000000" w:firstRow="0" w:lastRow="0" w:firstColumn="1" w:lastColumn="0" w:oddVBand="0" w:evenVBand="0" w:oddHBand="0" w:evenHBand="0" w:firstRowFirstColumn="0" w:firstRowLastColumn="0" w:lastRowFirstColumn="0" w:lastRowLastColumn="0"/>
+            <w:tcW w:w="2635" w:type="dxa"/>
+            <w:tcBorders>
+              <w:bottom w:val="none" w:sz="0" w:space="0" w:color="auto"/>
+            </w:tcBorders>
+          </w:tcPr>
+          <w:p>
+            <w:pPr>
+              <w:rPr>
+                <w:b w:val="0"/>
+                <w:bCs w:val="0"/>
+              </w:rPr>
+            </w:pPr>
+            <w:proofErr w:type="spellStart"/>
+            <w:r>
+              <w:rPr>
+                <w:b w:val="0"/>
+                <w:bCs w:val="0"/>
+                <w:sz w:val="24"/>
+                <w:szCs w:val="24"/>
+              </w:rPr>
+              <w:t>Birth</w:t>
+            </w:r>
+            <w:proofErr w:type="spellEnd"/>
+            <w:r>
+              <w:rPr>
+                <w:b w:val="0"/>
+                <w:bCs w:val="0"/>
+                <w:sz w:val="24"/>
+                <w:szCs w:val="24"/>
+              </w:rPr>
+              <w:t xml:space="preserve"> </w:t>
+            </w:r>
+            <w:proofErr w:type="spellStart"/>
+            <w:r>
+              <w:rPr>
+                <w:b w:val="0"/>
+                <w:bCs w:val="0"/>
+                <w:sz w:val="24"/>
+                <w:szCs w:val="24"/>
+              </w:rPr>
+              <w:t>date</w:t>
+            </w:r>
+            <w:proofErr w:type="spellEnd"/>
+            <w:r>
+              <w:rPr>
+                <w:b w:val="0"/>
+                <w:bCs w:val="0"/>
+                <w:sz w:val="24"/>
+                <w:szCs w:val="24"/>
+              </w:rPr>
+              <w:t>:</w:t>
+            </w:r>
+          </w:p>
+        </w:tc>
+      </w:tr>
+      <w:tr>
+        <w:trPr>
+          <w:cnfStyle w:val="000000100000" w:firstRow="0" w:lastRow="0" w:firstColumn="0" w:lastColumn="0" w:oddVBand="0" w:evenVBand="0" w:oddHBand="1" w:evenHBand="0" w:firstRowFirstColumn="0" w:firstRowLastColumn="0" w:lastRowFirstColumn="0" w:lastRowLastColumn="0"/>
+          <w:trHeight w:val="546"/>
+        </w:trPr>
+        <w:tc>
+          <w:tcPr>
+            <w:cnfStyle w:val="001000000000" w:firstRow="0" w:lastRow="0" w:firstColumn="1" w:lastColumn="0" w:oddVBand="0" w:evenVBand="0" w:oddHBand="0" w:evenHBand="0" w:firstRowFirstColumn="0" w:firstRowLastColumn="0" w:lastRowFirstColumn="0" w:lastRowLastColumn="0"/>
+            <w:tcW w:w="2635" w:type="dxa"/>
+            <w:shd w:val="clear" w:color="auto" w:fill="auto"/>
+          </w:tcPr>
+          <w:p>
+            <w:pPr>
+              <w:rPr>
+                <w:b w:val="0"/>
+                <w:bCs w:val="0"/>
+                <w:sz w:val="40"/>
+                <w:szCs w:val="40"/>
+              </w:rPr>
+            </w:pPr>
+            <w:r>
+              <w:rPr>
+                <w:b w:val="0"/>
+                <w:bCs w:val="0"/>
+                <w:sz w:val="24"/>
+                <w:szCs w:val="24"/>
+              </w:rPr>
+              <w:t xml:space="preserve"> </w:t>
+            </w:r>
+            <w:r>
+              <w:rPr>
+                <w:b w:val="0"/>
+                <w:bCs w:val="0"/>
+                <w:sz w:val="24"/>
+                <w:szCs w:val="24"/>
+              </w:rPr>
+              <w:t>BIRTH</w:t>
+            </w:r>
+          </w:p>
+        </w:tc>
+      </w:tr>
+    </w:tbl>
+    <w:tbl>
+      <w:tblPr>
+        <w:tblStyle w:val="Tabelalisty1jasna"/>
+        <w:tblpPr w:leftFromText="141" w:rightFromText="141" w:vertAnchor="text" w:horzAnchor="page" w:tblpX="339" w:tblpY="3783"/>
+        <w:tblOverlap w:val="never"/>
+        <w:tblW w:w="0" w:type="auto"/>
+        <w:tblLook w:val="04A0" w:firstRow="1" w:lastRow="0" w:firstColumn="1" w:lastColumn="0" w:noHBand="0" w:noVBand="1"/>
+      </w:tblPr>
+      <w:tblGrid>
+        <w:gridCol w:w="2336"/>
+      </w:tblGrid>
+      <w:tr>
+        <w:trPr>
+          <w:cnfStyle w:val="100000000000" w:firstRow="1" w:lastRow="0" w:firstColumn="0" w:lastColumn="0" w:oddVBand="0" w:evenVBand="0" w:oddHBand="0" w:evenHBand="0" w:firstRowFirstColumn="0" w:firstRowLastColumn="0" w:lastRowFirstColumn="0" w:lastRowLastColumn="0"/>
+          <w:trHeight w:val="615"/>
+        </w:trPr>
+        <w:tc>
+          <w:tcPr>
+            <w:cnfStyle w:val="001000000000" w:firstRow="0" w:lastRow="0" w:firstColumn="1" w:lastColumn="0" w:oddVBand="0" w:evenVBand="0" w:oddHBand="0" w:evenHBand="0" w:firstRowFirstColumn="0" w:firstRowLastColumn="0" w:lastRowFirstColumn="0" w:lastRowLastColumn="0"/>
+            <w:tcW w:w="2336" w:type="dxa"/>
+            <w:tcBorders>
+              <w:bottom w:val="none" w:sz="0" w:space="0" w:color="auto"/>
+            </w:tcBorders>
+          </w:tcPr>
+          <w:p>
+            <w:pPr>
+              <w:rPr>
+                <w:b w:val="0"/>
+                <w:bCs w:val="0"/>
+              </w:rPr>
+            </w:pPr>
+            <w:r>
+              <w:rPr>
+                <w:b w:val="0"/>
+                <w:bCs w:val="0"/>
+                <w:sz w:val="24"/>
+                <w:szCs w:val="24"/>
+              </w:rPr>
+              <w:t>Phone:</w:t>
+            </w:r>
+          </w:p>
+        </w:tc>
+      </w:tr>
+      <w:tr>
+        <w:trPr>
+          <w:cnfStyle w:val="000000100000" w:firstRow="0" w:lastRow="0" w:firstColumn="0" w:lastColumn="0" w:oddVBand="0" w:evenVBand="0" w:oddHBand="1" w:evenHBand="0" w:firstRowFirstColumn="0" w:firstRowLastColumn="0" w:lastRowFirstColumn="0" w:lastRowLastColumn="0"/>
+          <w:trHeight w:val="615"/>
+        </w:trPr>
+        <w:tc>
+          <w:tcPr>
+            <w:cnfStyle w:val="001000000000" w:firstRow="0" w:lastRow="0" w:firstColumn="1" w:lastColumn="0" w:oddVBand="0" w:evenVBand="0" w:oddHBand="0" w:evenHBand="0" w:firstRowFirstColumn="0" w:firstRowLastColumn="0" w:lastRowFirstColumn="0" w:lastRowLastColumn="0"/>
+            <w:tcW w:w="2336" w:type="dxa"/>
+            <w:shd w:val="clear" w:color="auto" w:fill="auto"/>
+          </w:tcPr>
+          <w:p>
+            <w:pPr>
+              <w:rPr>
+                <w:b w:val="0"/>
+                <w:bCs w:val="0"/>
+                <w:sz w:val="40"/>
+                <w:szCs w:val="40"/>
+              </w:rPr>
+            </w:pPr>
+            <w:r>
+              <w:rPr>
+                <w:b w:val="0"/>
+                <w:bCs w:val="0"/>
+                <w:sz w:val="24"/>
+                <w:szCs w:val="24"/>
+              </w:rPr>
+              <w:t>$PHONE</w:t>
+            </w:r>
+          </w:p>
+        </w:tc>
+      </w:tr>
+    </w:tbl>
+    <w:tbl>
+      <w:tblPr>
+        <w:tblStyle w:val="Tabelalisty1jasna"/>
+        <w:tblpPr w:leftFromText="141" w:rightFromText="141" w:vertAnchor="text" w:horzAnchor="page" w:tblpX="352" w:tblpY="5199"/>
+        <w:tblW w:w="0" w:type="auto"/>
+        <w:tblLook w:val="04A0" w:firstRow="1" w:lastRow="0" w:firstColumn="1" w:lastColumn="0" w:noHBand="0" w:noVBand="1"/>
+      </w:tblPr>
+      <w:tblGrid>
+        <w:gridCol w:w="2619"/>
+      </w:tblGrid>
+      <w:tr>
+        <w:trPr>
+          <w:cnfStyle w:val="100000000000" w:firstRow="1" w:lastRow="0" w:firstColumn="0" w:lastColumn="0" w:oddVBand="0" w:evenVBand="0" w:oddHBand="0" w:evenHBand="0" w:firstRowFirstColumn="0" w:firstRowLastColumn="0" w:lastRowFirstColumn="0" w:lastRowLastColumn="0"/>
+          <w:trHeight w:val="561"/>
+        </w:trPr>
+        <w:tc>
+          <w:tcPr>
+            <w:cnfStyle w:val="001000000000" w:firstRow="0" w:lastRow="0" w:firstColumn="1" w:lastColumn="0" w:oddVBand="0" w:evenVBand="0" w:oddHBand="0" w:evenHBand="0" w:firstRowFirstColumn="0" w:firstRowLastColumn="0" w:lastRowFirstColumn="0" w:lastRowLastColumn="0"/>
+            <w:tcW w:w="2619" w:type="dxa"/>
+            <w:tcBorders>
+              <w:bottom w:val="none" w:sz="0" w:space="0" w:color="auto"/>
+            </w:tcBorders>
+          </w:tcPr>
+          <w:p>
+            <w:pPr>
+              <w:rPr>
+                <w:b w:val="0"/>
+                <w:bCs w:val="0"/>
+              </w:rPr>
+            </w:pPr>
+            <w:r>
+              <w:rPr>
+                <w:b w:val="0"/>
+                <w:bCs w:val="0"/>
+                <w:sz w:val="24"/>
+                <w:szCs w:val="24"/>
+              </w:rPr>
+              <w:t>Hobby</w:t>
+            </w:r>
+          </w:p>
+        </w:tc>
+      </w:tr>
+      <w:tr>
+        <w:trPr>
+          <w:cnfStyle w:val="000000100000" w:firstRow="0" w:lastRow="0" w:firstColumn="0" w:lastColumn="0" w:oddVBand="0" w:evenVBand="0" w:oddHBand="1" w:evenHBand="0" w:firstRowFirstColumn="0" w:firstRowLastColumn="0" w:lastRowFirstColumn="0" w:lastRowLastColumn="0"/>
+          <w:trHeight w:val="4359"/>
+        </w:trPr>
+        <w:tc>
+          <w:tcPr>
+            <w:cnfStyle w:val="001000000000" w:firstRow="0" w:lastRow="0" w:firstColumn="1" w:lastColumn="0" w:oddVBand="0" w:evenVBand="0" w:oddHBand="0" w:evenHBand="0" w:firstRowFirstColumn="0" w:firstRowLastColumn="0" w:lastRowFirstColumn="0" w:lastRowLastColumn="0"/>
+            <w:tcW w:w="2619" w:type="dxa"/>
+            <w:shd w:val="clear" w:color="auto" w:fill="auto"/>
+          </w:tcPr>
+          <w:p>
+            <w:pPr>
+              <w:rPr>
+                <w:b w:val="0"/>
+                <w:bCs w:val="0"/>
+                <w:sz w:val="40"/>
+                <w:szCs w:val="40"/>
+              </w:rPr>
+            </w:pPr>
+            <w:r>
+              <w:rPr>
+                <w:b w:val="0"/>
+                <w:bCs w:val="0"/>
+                <w:sz w:val="24"/>
+                <w:szCs w:val="24"/>
+              </w:rPr>
+              <w:t>$HOBBY</w:t>
+            </w:r>
+          </w:p>
+        </w:tc>
+      </w:tr>
+    </w:tbl>
+    <w:p/>
     <w:sectPr>
       <w:pgSz w:w="11906" w:h="16838"/>
       <w:pgMar w:top="1417" w:right="1417" w:bottom="1417" w:left="1417" w:header="708" w:footer="708" w:gutter="0"/>
@@ -1475,10 +1690,12 @@
   <w:style w:type="paragraph" w:default="1" w:styleId="Normalny">
     <w:name w:val="Normal"/>
     <w:qFormat/>
+    <w:rsid w:val="00B23AE0"/>
   </w:style>
   <w:style w:type="character" w:default="1" w:styleId="Domylnaczcionkaakapitu">
     <w:name w:val="Default Paragraph Font"/>
     <w:uiPriority w:val="1"/>
+    <w:semiHidden/>
     <w:unhideWhenUsed/>
   </w:style>
   <w:style w:type="table" w:default="1" w:styleId="Standardowy">
@@ -1502,154 +1719,11 @@
     <w:semiHidden/>
     <w:unhideWhenUsed/>
   </w:style>
-  <w:style w:type="table" w:styleId="Tabela-Siatka">
-    <w:name w:val="Table Grid"/>
-    <w:basedOn w:val="Standardowy"/>
-    <w:uiPriority w:val="39"/>
-    <w:rsid w:val="00A40BF5"/>
-    <w:pPr>
-      <w:spacing w:after="0" w:line="240" w:lineRule="auto"/>
-    </w:pPr>
-    <w:tblPr>
-      <w:tblBorders>
-        <w:top w:val="single" w:sz="4" w:space="0" w:color="auto"/>
-        <w:left w:val="single" w:sz="4" w:space="0" w:color="auto"/>
-        <w:bottom w:val="single" w:sz="4" w:space="0" w:color="auto"/>
-        <w:right w:val="single" w:sz="4" w:space="0" w:color="auto"/>
-        <w:insideH w:val="single" w:sz="4" w:space="0" w:color="auto"/>
-        <w:insideV w:val="single" w:sz="4" w:space="0" w:color="auto"/>
-      </w:tblBorders>
-    </w:tblPr>
-  </w:style>
-  <w:style w:type="table" w:styleId="Zwykatabela4">
-    <w:name w:val="Plain Table 4"/>
-    <w:basedOn w:val="Standardowy"/>
-    <w:uiPriority w:val="44"/>
-    <w:rsid w:val="00A40BF5"/>
-    <w:pPr>
-      <w:spacing w:after="0" w:line="240" w:lineRule="auto"/>
-    </w:pPr>
-    <w:tblPr>
-      <w:tblStyleRowBandSize w:val="1"/>
-      <w:tblStyleColBandSize w:val="1"/>
-    </w:tblPr>
-    <w:tblStylePr w:type="firstRow">
-      <w:rPr>
-        <w:b/>
-        <w:bCs/>
-      </w:rPr>
-    </w:tblStylePr>
-    <w:tblStylePr w:type="lastRow">
-      <w:rPr>
-        <w:b/>
-        <w:bCs/>
-      </w:rPr>
-    </w:tblStylePr>
-    <w:tblStylePr w:type="firstCol">
-      <w:rPr>
-        <w:b/>
-        <w:bCs/>
-      </w:rPr>
-    </w:tblStylePr>
-    <w:tblStylePr w:type="lastCol">
-      <w:rPr>
-        <w:b/>
-        <w:bCs/>
-      </w:rPr>
-    </w:tblStylePr>
-    <w:tblStylePr w:type="band1Vert">
-      <w:tblPr/>
-      <w:tcPr>
-        <w:shd w:val="clear" w:color="auto" w:fill="F2F2F2" w:themeFill="background1" w:themeFillShade="F2"/>
-      </w:tcPr>
-    </w:tblStylePr>
-    <w:tblStylePr w:type="band1Horz">
-      <w:tblPr/>
-      <w:tcPr>
-        <w:shd w:val="clear" w:color="auto" w:fill="F2F2F2" w:themeFill="background1" w:themeFillShade="F2"/>
-      </w:tcPr>
-    </w:tblStylePr>
-  </w:style>
-  <w:style w:type="table" w:styleId="Tabelasiatki2">
-    <w:name w:val="Grid Table 2"/>
-    <w:basedOn w:val="Standardowy"/>
-    <w:uiPriority w:val="47"/>
-    <w:rsid w:val="00A40BF5"/>
-    <w:pPr>
-      <w:spacing w:after="0" w:line="240" w:lineRule="auto"/>
-    </w:pPr>
-    <w:tblPr>
-      <w:tblStyleRowBandSize w:val="1"/>
-      <w:tblStyleColBandSize w:val="1"/>
-      <w:tblBorders>
-        <w:top w:val="single" w:sz="2" w:space="0" w:color="666666" w:themeColor="text1" w:themeTint="99"/>
-        <w:bottom w:val="single" w:sz="2" w:space="0" w:color="666666" w:themeColor="text1" w:themeTint="99"/>
-        <w:insideH w:val="single" w:sz="2" w:space="0" w:color="666666" w:themeColor="text1" w:themeTint="99"/>
-        <w:insideV w:val="single" w:sz="2" w:space="0" w:color="666666" w:themeColor="text1" w:themeTint="99"/>
-      </w:tblBorders>
-    </w:tblPr>
-    <w:tblStylePr w:type="firstRow">
-      <w:rPr>
-        <w:b/>
-        <w:bCs/>
-      </w:rPr>
-      <w:tblPr/>
-      <w:tcPr>
-        <w:tcBorders>
-          <w:top w:val="nil"/>
-          <w:bottom w:val="single" w:sz="12" w:space="0" w:color="666666" w:themeColor="text1" w:themeTint="99"/>
-          <w:insideH w:val="nil"/>
-          <w:insideV w:val="nil"/>
-        </w:tcBorders>
-        <w:shd w:val="clear" w:color="auto" w:fill="FFFFFF" w:themeFill="background1"/>
-      </w:tcPr>
-    </w:tblStylePr>
-    <w:tblStylePr w:type="lastRow">
-      <w:rPr>
-        <w:b/>
-        <w:bCs/>
-      </w:rPr>
-      <w:tblPr/>
-      <w:tcPr>
-        <w:tcBorders>
-          <w:top w:val="double" w:sz="2" w:space="0" w:color="666666" w:themeColor="text1" w:themeTint="99"/>
-          <w:bottom w:val="nil"/>
-          <w:insideH w:val="nil"/>
-          <w:insideV w:val="nil"/>
-        </w:tcBorders>
-        <w:shd w:val="clear" w:color="auto" w:fill="FFFFFF" w:themeFill="background1"/>
-      </w:tcPr>
-    </w:tblStylePr>
-    <w:tblStylePr w:type="firstCol">
-      <w:rPr>
-        <w:b/>
-        <w:bCs/>
-      </w:rPr>
-    </w:tblStylePr>
-    <w:tblStylePr w:type="lastCol">
-      <w:rPr>
-        <w:b/>
-        <w:bCs/>
-      </w:rPr>
-    </w:tblStylePr>
-    <w:tblStylePr w:type="band1Vert">
-      <w:tblPr/>
-      <w:tcPr>
-        <w:shd w:val="clear" w:color="auto" w:fill="CCCCCC" w:themeFill="text1" w:themeFillTint="33"/>
-      </w:tcPr>
-    </w:tblStylePr>
-    <w:tblStylePr w:type="band1Horz">
-      <w:tblPr/>
-      <w:tcPr>
-        <w:shd w:val="clear" w:color="auto" w:fill="CCCCCC" w:themeFill="text1" w:themeFillTint="33"/>
-      </w:tcPr>
-    </w:tblStylePr>
-  </w:style>
   <w:style w:type="table" w:styleId="Tabelalisty1jasna">
     <w:name w:val="List Table 1 Light"/>
     <w:basedOn w:val="Standardowy"/>
     <w:uiPriority w:val="46"/>
-    <w:rsid w:val="00A40BF5"/>
+    <w:rsid w:val="00B23AE0"/>
     <w:pPr>
       <w:spacing w:after="0" w:line="240" w:lineRule="auto"/>
     </w:pPr>
@@ -2002,4 +2076,16 @@
     </a:ext>
   </a:extLst>
 </a:theme>
+</file>
+
+<file path=customXml/item1.xml><?xml version="1.0" encoding="utf-8"?>
+<b:Sources xmlns:b="http://schemas.openxmlformats.org/officeDocument/2006/bibliography" xmlns="http://schemas.openxmlformats.org/officeDocument/2006/bibliography" SelectedStyle="\APASixthEditionOfficeOnline.xsl" StyleName="APA" Version="6"/>
+</file>
+
+<file path=customXml/itemProps1.xml><?xml version="1.0" encoding="utf-8"?>
+<ds:datastoreItem xmlns:ds="http://schemas.openxmlformats.org/officeDocument/2006/customXml" ds:itemID="{A35CC893-B1B6-4B51-8A5D-4A67C8B85F2C}">
+  <ds:schemaRefs>
+    <ds:schemaRef ds:uri="http://schemas.openxmlformats.org/officeDocument/2006/bibliography"/>
+  </ds:schemaRefs>
+</ds:datastoreItem>
 </file>
</xml_diff>